<commit_message>
Boxplot figure: Adding y-ticks and scale
</commit_message>
<xml_diff>
--- a/data/Brainstorm.docx
+++ b/data/Brainstorm.docx
@@ -65,6 +65,74 @@
     <w:p>
       <w:pPr>
         <w:numPr>
+          <w:ilvl w:val="1"/>
+          <w:numId w:val="1"/>
+        </w:numPr>
+        <w:pBdr>
+          <w:top w:val="nil"/>
+          <w:left w:val="nil"/>
+          <w:bottom w:val="nil"/>
+          <w:right w:val="nil"/>
+          <w:between w:val="nil"/>
+        </w:pBdr>
+        <w:rPr>
+          <w:rFonts w:ascii="Calibri" w:eastAsia="Calibri" w:hAnsi="Calibri" w:cs="Calibri"/>
+          <w:color w:val="000000"/>
+          <w:sz w:val="22"/>
+          <w:szCs w:val="22"/>
+        </w:rPr>
+      </w:pPr>
+      <w:r>
+        <w:rPr>
+          <w:rFonts w:ascii="Calibri" w:eastAsia="Calibri" w:hAnsi="Calibri" w:cs="Calibri"/>
+          <w:color w:val="000000"/>
+          <w:sz w:val="22"/>
+          <w:szCs w:val="22"/>
+        </w:rPr>
+        <w:t>Characteristics of the loan</w:t>
+      </w:r>
+      <w:r>
+        <w:rPr>
+          <w:rFonts w:ascii="Calibri" w:eastAsia="Calibri" w:hAnsi="Calibri" w:cs="Calibri"/>
+          <w:color w:val="000000"/>
+          <w:sz w:val="22"/>
+          <w:szCs w:val="22"/>
+        </w:rPr>
+        <w:t>s (</w:t>
+      </w:r>
+      <w:proofErr w:type="spellStart"/>
+      <w:r>
+        <w:rPr>
+          <w:rFonts w:ascii="Calibri" w:eastAsia="Calibri" w:hAnsi="Calibri" w:cs="Calibri"/>
+          <w:color w:val="000000"/>
+          <w:sz w:val="22"/>
+          <w:szCs w:val="22"/>
+        </w:rPr>
+        <w:t>i.e</w:t>
+      </w:r>
+      <w:proofErr w:type="spellEnd"/>
+      <w:r>
+        <w:rPr>
+          <w:rFonts w:ascii="Calibri" w:eastAsia="Calibri" w:hAnsi="Calibri" w:cs="Calibri"/>
+          <w:color w:val="000000"/>
+          <w:sz w:val="22"/>
+          <w:szCs w:val="22"/>
+        </w:rPr>
+        <w:t xml:space="preserve"> </w:t>
+      </w:r>
+      <w:r>
+        <w:rPr>
+          <w:rFonts w:ascii="Calibri" w:eastAsia="Calibri" w:hAnsi="Calibri" w:cs="Calibri"/>
+          <w:color w:val="000000"/>
+          <w:sz w:val="22"/>
+          <w:szCs w:val="22"/>
+        </w:rPr>
+        <w:t xml:space="preserve">Amount, Term, rate) </w:t>
+      </w:r>
+    </w:p>
+    <w:p>
+      <w:pPr>
+        <w:numPr>
           <w:ilvl w:val="0"/>
           <w:numId w:val="1"/>
         </w:numPr>
@@ -89,27 +157,7 @@
           <w:sz w:val="22"/>
           <w:szCs w:val="22"/>
         </w:rPr>
-        <w:t xml:space="preserve">What other important variables in the model to determine </w:t>
-      </w:r>
-      <w:proofErr w:type="gramStart"/>
-      <w:r>
-        <w:rPr>
-          <w:rFonts w:ascii="Calibri" w:eastAsia="Calibri" w:hAnsi="Calibri" w:cs="Calibri"/>
-          <w:color w:val="000000"/>
-          <w:sz w:val="22"/>
-          <w:szCs w:val="22"/>
-        </w:rPr>
-        <w:t>aforementioned offer</w:t>
-      </w:r>
-      <w:proofErr w:type="gramEnd"/>
-      <w:r>
-        <w:rPr>
-          <w:rFonts w:ascii="Calibri" w:eastAsia="Calibri" w:hAnsi="Calibri" w:cs="Calibri"/>
-          <w:color w:val="000000"/>
-          <w:sz w:val="22"/>
-          <w:szCs w:val="22"/>
-        </w:rPr>
-        <w:t xml:space="preserve"> terms and what predictive target(s) would you want to look at to make that decision. </w:t>
+        <w:t xml:space="preserve">What other important variables in the model to determine aforementioned offer terms and what predictive target(s) would you want to look at to make that decision. </w:t>
       </w:r>
     </w:p>
     <w:p>

</xml_diff>

<commit_message>
gen_variables function: - Complete
</commit_message>
<xml_diff>
--- a/data/Brainstorm.docx
+++ b/data/Brainstorm.docx
@@ -98,27 +98,7 @@
           <w:sz w:val="22"/>
           <w:szCs w:val="22"/>
         </w:rPr>
-        <w:t>s (</w:t>
-      </w:r>
-      <w:proofErr w:type="spellStart"/>
-      <w:r>
-        <w:rPr>
-          <w:rFonts w:ascii="Calibri" w:eastAsia="Calibri" w:hAnsi="Calibri" w:cs="Calibri"/>
-          <w:color w:val="000000"/>
-          <w:sz w:val="22"/>
-          <w:szCs w:val="22"/>
-        </w:rPr>
-        <w:t>i.e</w:t>
-      </w:r>
-      <w:proofErr w:type="spellEnd"/>
-      <w:r>
-        <w:rPr>
-          <w:rFonts w:ascii="Calibri" w:eastAsia="Calibri" w:hAnsi="Calibri" w:cs="Calibri"/>
-          <w:color w:val="000000"/>
-          <w:sz w:val="22"/>
-          <w:szCs w:val="22"/>
-        </w:rPr>
-        <w:t xml:space="preserve"> </w:t>
+        <w:t xml:space="preserve">s (i.e </w:t>
       </w:r>
       <w:r>
         <w:rPr>
@@ -128,6 +108,54 @@
           <w:szCs w:val="22"/>
         </w:rPr>
         <w:t xml:space="preserve">Amount, Term, rate) </w:t>
+      </w:r>
+    </w:p>
+    <w:p>
+      <w:pPr>
+        <w:numPr>
+          <w:ilvl w:val="1"/>
+          <w:numId w:val="1"/>
+        </w:numPr>
+        <w:pBdr>
+          <w:top w:val="nil"/>
+          <w:left w:val="nil"/>
+          <w:bottom w:val="nil"/>
+          <w:right w:val="nil"/>
+          <w:between w:val="nil"/>
+        </w:pBdr>
+        <w:rPr>
+          <w:rFonts w:ascii="Calibri" w:eastAsia="Calibri" w:hAnsi="Calibri" w:cs="Calibri"/>
+          <w:color w:val="000000"/>
+          <w:sz w:val="22"/>
+          <w:szCs w:val="22"/>
+        </w:rPr>
+      </w:pPr>
+      <w:r>
+        <w:rPr>
+          <w:rFonts w:ascii="Calibri" w:eastAsia="Calibri" w:hAnsi="Calibri" w:cs="Calibri"/>
+          <w:color w:val="000000"/>
+          <w:sz w:val="22"/>
+          <w:szCs w:val="22"/>
+        </w:rPr>
+        <w:t>From credit bureau reports: original terms</w:t>
+      </w:r>
+      <w:r>
+        <w:rPr>
+          <w:rFonts w:ascii="Calibri" w:eastAsia="Calibri" w:hAnsi="Calibri" w:cs="Calibri"/>
+          <w:color w:val="000000"/>
+          <w:sz w:val="22"/>
+          <w:szCs w:val="22"/>
+        </w:rPr>
+        <w:t xml:space="preserve"> from where we can get total debt</w:t>
+      </w:r>
+      <w:r>
+        <w:rPr>
+          <w:rFonts w:ascii="Calibri" w:eastAsia="Calibri" w:hAnsi="Calibri" w:cs="Calibri"/>
+          <w:color w:val="000000"/>
+          <w:sz w:val="22"/>
+          <w:szCs w:val="22"/>
+        </w:rPr>
+        <w:t>, payment to income</w:t>
       </w:r>
     </w:p>
     <w:p>

</xml_diff>

<commit_message>
Correcting error in divisions by 0
</commit_message>
<xml_diff>
--- a/data/Brainstorm.docx
+++ b/data/Brainstorm.docx
@@ -275,7 +275,106 @@
           <w:sz w:val="22"/>
           <w:szCs w:val="22"/>
         </w:rPr>
-        <w:t>Pre-approvals for promotion</w:t>
+        <w:t xml:space="preserve">Pre-approvals for </w:t>
+      </w:r>
+      <w:r>
+        <w:rPr>
+          <w:rFonts w:ascii="Calibri" w:eastAsia="Calibri" w:hAnsi="Calibri" w:cs="Calibri"/>
+          <w:color w:val="000000"/>
+          <w:sz w:val="22"/>
+          <w:szCs w:val="22"/>
+        </w:rPr>
+        <w:t>promotion</w:t>
+      </w:r>
+    </w:p>
+    <w:p>
+      <w:pPr>
+        <w:numPr>
+          <w:ilvl w:val="1"/>
+          <w:numId w:val="1"/>
+        </w:numPr>
+        <w:pBdr>
+          <w:top w:val="nil"/>
+          <w:left w:val="nil"/>
+          <w:bottom w:val="nil"/>
+          <w:right w:val="nil"/>
+          <w:between w:val="nil"/>
+        </w:pBdr>
+        <w:rPr>
+          <w:rFonts w:ascii="Calibri" w:eastAsia="Calibri" w:hAnsi="Calibri" w:cs="Calibri"/>
+          <w:color w:val="000000"/>
+          <w:sz w:val="22"/>
+          <w:szCs w:val="22"/>
+        </w:rPr>
+      </w:pPr>
+      <w:r>
+        <w:rPr>
+          <w:rFonts w:ascii="Calibri" w:eastAsia="Calibri" w:hAnsi="Calibri" w:cs="Calibri"/>
+          <w:color w:val="000000"/>
+          <w:sz w:val="22"/>
+          <w:szCs w:val="22"/>
+        </w:rPr>
+        <w:t xml:space="preserve">Market segmentation: assign risk bands according to prob of degfault. Then apply loan terms accordingly. </w:t>
+      </w:r>
+    </w:p>
+    <w:p>
+      <w:pPr>
+        <w:numPr>
+          <w:ilvl w:val="1"/>
+          <w:numId w:val="1"/>
+        </w:numPr>
+        <w:pBdr>
+          <w:top w:val="nil"/>
+          <w:left w:val="nil"/>
+          <w:bottom w:val="nil"/>
+          <w:right w:val="nil"/>
+          <w:between w:val="nil"/>
+        </w:pBdr>
+        <w:rPr>
+          <w:rFonts w:ascii="Calibri" w:eastAsia="Calibri" w:hAnsi="Calibri" w:cs="Calibri"/>
+          <w:color w:val="000000"/>
+          <w:sz w:val="22"/>
+          <w:szCs w:val="22"/>
+        </w:rPr>
+      </w:pPr>
+      <w:r>
+        <w:rPr>
+          <w:rFonts w:ascii="Calibri" w:eastAsia="Calibri" w:hAnsi="Calibri" w:cs="Calibri"/>
+          <w:color w:val="000000"/>
+          <w:sz w:val="22"/>
+          <w:szCs w:val="22"/>
+        </w:rPr>
+        <w:t>Optimize reserves</w:t>
+      </w:r>
+    </w:p>
+    <w:p>
+      <w:pPr>
+        <w:numPr>
+          <w:ilvl w:val="1"/>
+          <w:numId w:val="1"/>
+        </w:numPr>
+        <w:pBdr>
+          <w:top w:val="nil"/>
+          <w:left w:val="nil"/>
+          <w:bottom w:val="nil"/>
+          <w:right w:val="nil"/>
+          <w:between w:val="nil"/>
+        </w:pBdr>
+        <w:rPr>
+          <w:rFonts w:ascii="Calibri" w:eastAsia="Calibri" w:hAnsi="Calibri" w:cs="Calibri"/>
+          <w:color w:val="000000"/>
+          <w:sz w:val="22"/>
+          <w:szCs w:val="22"/>
+        </w:rPr>
+      </w:pPr>
+      <w:r>
+        <w:rPr>
+          <w:rFonts w:ascii="Calibri" w:eastAsia="Calibri" w:hAnsi="Calibri" w:cs="Calibri"/>
+          <w:color w:val="000000"/>
+          <w:sz w:val="22"/>
+          <w:szCs w:val="22"/>
+        </w:rPr>
+        <w:t xml:space="preserve">Re-Calibrate according to risk apetite. </w:t>
       </w:r>
     </w:p>
     <w:p/>

</xml_diff>